<commit_message>
upd sci prog again
</commit_message>
<xml_diff>
--- a/ACA SCIENTIIFC PROG_2. WITH MODERATORS, SPEAKERS & OFFICER OF THE DAY- REV from Paul 082025.docx
+++ b/ACA SCIENTIIFC PROG_2. WITH MODERATORS, SPEAKERS & OFFICER OF THE DAY- REV from Paul 082025.docx
@@ -1585,15 +1585,15 @@
                 <w:b/>
                 <w:bCs/>
               </w:rPr>
-              <w:t>OPENING CEREMON</w:t>
-            </w:r>
-            <w:r>
-              <w:rPr>
-                <w:rFonts w:ascii="Aptos" w:hAnsi="Aptos" w:cs="Arial"/>
-                <w:b/>
-                <w:bCs/>
-              </w:rPr>
-              <w:t>IES</w:t>
+              <w:t xml:space="preserve">OPENING </w:t>
+            </w:r>
+            <w:r>
+              <w:rPr>
+                <w:rFonts w:ascii="Aptos" w:hAnsi="Aptos" w:cs="Arial"/>
+                <w:b/>
+                <w:bCs/>
+              </w:rPr>
+              <w:t>CEREMONY</w:t>
             </w:r>
           </w:p>
         </w:tc>
@@ -2940,7 +2940,6 @@
           </w:p>
           <w:p>
             <w:pPr>
-              <w:spacing w:line="278" w:lineRule="auto"/>
               <w:jc w:val="center"/>
               <w:rPr>
                 <w:rFonts w:ascii="Aptos" w:hAnsi="Aptos" w:cs="Arial"/>
@@ -2954,7 +2953,7 @@
                 <w:sz w:val="22"/>
                 <w:szCs w:val="22"/>
               </w:rPr>
-              <w:t>Amelia S. Calderon, MD</w:t>
+              <w:t>Ma. Concellene L. Laforteza, MD</w:t>
             </w:r>
           </w:p>
           <w:p>
@@ -3037,6 +3036,7 @@
           </w:p>
           <w:p>
             <w:pPr>
+              <w:spacing w:line="278" w:lineRule="auto"/>
               <w:jc w:val="center"/>
               <w:rPr>
                 <w:rFonts w:ascii="Aptos" w:hAnsi="Aptos" w:cs="Arial"/>
@@ -3050,8 +3050,18 @@
                 <w:sz w:val="22"/>
                 <w:szCs w:val="22"/>
               </w:rPr>
-              <w:t>Ma. Concellene L. Laforteza, MD</w:t>
-            </w:r>
+              <w:t>Amelia S. Calderon, MD</w:t>
+            </w:r>
+          </w:p>
+          <w:p>
+            <w:pPr>
+              <w:jc w:val="center"/>
+              <w:rPr>
+                <w:rFonts w:ascii="Aptos" w:hAnsi="Aptos" w:cs="Arial"/>
+                <w:sz w:val="22"/>
+                <w:szCs w:val="22"/>
+              </w:rPr>
+            </w:pPr>
           </w:p>
           <w:p>
             <w:pPr>
@@ -10183,6 +10193,12 @@
               </w:rPr>
               <w:t>Sophia Chew</w:t>
             </w:r>
+            <w:r>
+              <w:rPr>
+                <w:rFonts w:ascii="Aptos" w:hAnsi="Aptos" w:cs="Arial"/>
+              </w:rPr>
+              <w:t>, MD</w:t>
+            </w:r>
           </w:p>
           <w:p>
             <w:pPr>
@@ -11462,6 +11478,8 @@
                 <w:rFonts w:asciiTheme="minorHAnsi" w:hAnsiTheme="minorHAnsi" w:cs="Arial"/>
                 <w:b/>
                 <w:bCs/>
+                <w:sz w:val="28"/>
+                <w:szCs w:val="28"/>
               </w:rPr>
             </w:pPr>
             <w:r>
@@ -11469,6 +11487,8 @@
                 <w:rFonts w:asciiTheme="minorHAnsi" w:hAnsiTheme="minorHAnsi" w:cs="Arial"/>
                 <w:b/>
                 <w:bCs/>
+                <w:sz w:val="28"/>
+                <w:szCs w:val="28"/>
               </w:rPr>
               <w:t>Gala Night</w:t>
             </w:r>
@@ -11482,6 +11502,8 @@
             <w:r>
               <w:rPr>
                 <w:rFonts w:asciiTheme="minorHAnsi" w:hAnsiTheme="minorHAnsi" w:cs="Arial"/>
+                <w:sz w:val="28"/>
+                <w:szCs w:val="28"/>
               </w:rPr>
               <w:t>Venue:  Marriott HOTEL, Manila Ballroom A-C</w:t>
             </w:r>
@@ -13555,18 +13577,6 @@
               <w:rPr>
                 <w:rFonts w:ascii="Aptos" w:eastAsiaTheme="minorHAnsi" w:hAnsi="Aptos" w:cstheme="minorBidi"/>
                 <w:kern w:val="2"/>
-                <w14:ligatures w14:val="standardContextual"/>
-              </w:rPr>
-            </w:pPr>
-          </w:p>
-          <w:p>
-            <w:pPr>
-              <w:jc w:val="center"/>
-              <w:rPr>
-                <w:rFonts w:ascii="Aptos" w:eastAsiaTheme="minorHAnsi" w:hAnsi="Aptos" w:cstheme="minorBidi"/>
-                <w:b/>
-                <w:bCs/>
-                <w:kern w:val="2"/>
                 <w:sz w:val="22"/>
                 <w:szCs w:val="22"/>
                 <w14:ligatures w14:val="standardContextual"/>
@@ -13575,8 +13585,6 @@
             <w:r>
               <w:rPr>
                 <w:rFonts w:ascii="Aptos" w:eastAsiaTheme="minorHAnsi" w:hAnsi="Aptos" w:cstheme="minorBidi"/>
-                <w:b/>
-                <w:bCs/>
                 <w:kern w:val="2"/>
                 <w:sz w:val="22"/>
                 <w:szCs w:val="22"/>
@@ -15362,25 +15370,53 @@
                 <w:kern w:val="2"/>
                 <w14:ligatures w14:val="standardContextual"/>
               </w:rPr>
-              <w:t>Loreto Fellizar, MD</w:t>
-            </w:r>
-          </w:p>
-          <w:p>
-            <w:pPr>
-              <w:jc w:val="center"/>
-              <w:rPr>
-                <w:rFonts w:ascii="Aptos" w:eastAsiaTheme="minorHAnsi" w:hAnsi="Aptos" w:cstheme="minorBidi"/>
-                <w:kern w:val="2"/>
-                <w14:ligatures w14:val="standardContextual"/>
-              </w:rPr>
-            </w:pPr>
-            <w:r>
-              <w:rPr>
-                <w:rFonts w:ascii="Aptos" w:eastAsiaTheme="minorHAnsi" w:hAnsi="Aptos" w:cstheme="minorBidi"/>
-                <w:kern w:val="2"/>
-                <w14:ligatures w14:val="standardContextual"/>
-              </w:rPr>
-              <w:t>Ashokka Balakrishnan, MD</w:t>
+              <w:t xml:space="preserve">Loreto </w:t>
+            </w:r>
+            <w:proofErr w:type="spellStart"/>
+            <w:r>
+              <w:rPr>
+                <w:rFonts w:ascii="Aptos" w:eastAsiaTheme="minorHAnsi" w:hAnsi="Aptos" w:cstheme="minorBidi"/>
+                <w:kern w:val="2"/>
+                <w14:ligatures w14:val="standardContextual"/>
+              </w:rPr>
+              <w:t>Fellizar</w:t>
+            </w:r>
+            <w:proofErr w:type="spellEnd"/>
+            <w:r>
+              <w:rPr>
+                <w:rFonts w:ascii="Aptos" w:eastAsiaTheme="minorHAnsi" w:hAnsi="Aptos" w:cstheme="minorBidi"/>
+                <w:kern w:val="2"/>
+                <w14:ligatures w14:val="standardContextual"/>
+              </w:rPr>
+              <w:t>, MD</w:t>
+            </w:r>
+          </w:p>
+          <w:p>
+            <w:pPr>
+              <w:jc w:val="center"/>
+              <w:rPr>
+                <w:rFonts w:ascii="Aptos" w:eastAsiaTheme="minorHAnsi" w:hAnsi="Aptos" w:cstheme="minorBidi"/>
+                <w:kern w:val="2"/>
+                <w14:ligatures w14:val="standardContextual"/>
+              </w:rPr>
+            </w:pPr>
+            <w:proofErr w:type="spellStart"/>
+            <w:r>
+              <w:rPr>
+                <w:rFonts w:ascii="Aptos" w:eastAsiaTheme="minorHAnsi" w:hAnsi="Aptos" w:cstheme="minorBidi"/>
+                <w:kern w:val="2"/>
+                <w14:ligatures w14:val="standardContextual"/>
+              </w:rPr>
+              <w:t>Ashokka</w:t>
+            </w:r>
+            <w:proofErr w:type="spellEnd"/>
+            <w:r>
+              <w:rPr>
+                <w:rFonts w:ascii="Aptos" w:eastAsiaTheme="minorHAnsi" w:hAnsi="Aptos" w:cstheme="minorBidi"/>
+                <w:kern w:val="2"/>
+                <w14:ligatures w14:val="standardContextual"/>
+              </w:rPr>
+              <w:t xml:space="preserve"> Balakrishnan, MD</w:t>
             </w:r>
           </w:p>
           <w:p>
@@ -15440,15 +15476,49 @@
               </w:rPr>
               <w:br/>
             </w:r>
-            <w:r>
-              <w:rPr>
-                <w:rFonts w:ascii="Aptos" w:eastAsiaTheme="minorHAnsi" w:hAnsi="Aptos" w:cstheme="minorBidi"/>
-                <w:b/>
-                <w:bCs/>
-                <w:kern w:val="2"/>
-                <w14:ligatures w14:val="standardContextual"/>
-              </w:rPr>
-              <w:t>Annery Garcia-Marcinkiewicz, MD</w:t>
+            <w:proofErr w:type="spellStart"/>
+            <w:r>
+              <w:rPr>
+                <w:rFonts w:ascii="Aptos" w:eastAsiaTheme="minorHAnsi" w:hAnsi="Aptos" w:cstheme="minorBidi"/>
+                <w:b/>
+                <w:bCs/>
+                <w:kern w:val="2"/>
+                <w14:ligatures w14:val="standardContextual"/>
+              </w:rPr>
+              <w:t>Annery</w:t>
+            </w:r>
+            <w:proofErr w:type="spellEnd"/>
+            <w:r>
+              <w:rPr>
+                <w:rFonts w:ascii="Aptos" w:eastAsiaTheme="minorHAnsi" w:hAnsi="Aptos" w:cstheme="minorBidi"/>
+                <w:b/>
+                <w:bCs/>
+                <w:kern w:val="2"/>
+                <w14:ligatures w14:val="standardContextual"/>
+              </w:rPr>
+              <w:t xml:space="preserve"> Garcia-</w:t>
+            </w:r>
+            <w:proofErr w:type="spellStart"/>
+            <w:r>
+              <w:rPr>
+                <w:rFonts w:ascii="Aptos" w:eastAsiaTheme="minorHAnsi" w:hAnsi="Aptos" w:cstheme="minorBidi"/>
+                <w:b/>
+                <w:bCs/>
+                <w:kern w:val="2"/>
+                <w14:ligatures w14:val="standardContextual"/>
+              </w:rPr>
+              <w:t>Marcinkiewicz</w:t>
+            </w:r>
+            <w:proofErr w:type="spellEnd"/>
+            <w:r>
+              <w:rPr>
+                <w:rFonts w:ascii="Aptos" w:eastAsiaTheme="minorHAnsi" w:hAnsi="Aptos" w:cstheme="minorBidi"/>
+                <w:b/>
+                <w:bCs/>
+                <w:kern w:val="2"/>
+                <w14:ligatures w14:val="standardContextual"/>
+              </w:rPr>
+              <w:t>, MD</w:t>
             </w:r>
           </w:p>
         </w:tc>
@@ -15525,13 +15595,23 @@
                 <w14:ligatures w14:val="standardContextual"/>
               </w:rPr>
             </w:pPr>
-            <w:r>
-              <w:rPr>
-                <w:rFonts w:ascii="Aptos" w:eastAsiaTheme="minorHAnsi" w:hAnsi="Aptos" w:cstheme="minorBidi"/>
-                <w:kern w:val="2"/>
-                <w14:ligatures w14:val="standardContextual"/>
-              </w:rPr>
-              <w:t>Benjmain Daniel S. Valera, MD</w:t>
+            <w:proofErr w:type="spellStart"/>
+            <w:r>
+              <w:rPr>
+                <w:rFonts w:ascii="Aptos" w:eastAsiaTheme="minorHAnsi" w:hAnsi="Aptos" w:cstheme="minorBidi"/>
+                <w:kern w:val="2"/>
+                <w14:ligatures w14:val="standardContextual"/>
+              </w:rPr>
+              <w:t>Benjmain</w:t>
+            </w:r>
+            <w:proofErr w:type="spellEnd"/>
+            <w:r>
+              <w:rPr>
+                <w:rFonts w:ascii="Aptos" w:eastAsiaTheme="minorHAnsi" w:hAnsi="Aptos" w:cstheme="minorBidi"/>
+                <w:kern w:val="2"/>
+                <w14:ligatures w14:val="standardContextual"/>
+              </w:rPr>
+              <w:t xml:space="preserve"> Daniel S. Valera, MD</w:t>
             </w:r>
           </w:p>
           <w:p>
@@ -15602,7 +15682,29 @@
                 <w:kern w:val="2"/>
                 <w14:ligatures w14:val="standardContextual"/>
               </w:rPr>
-              <w:t>Vesna Jevtovic-Todorovic, MD</w:t>
+              <w:t xml:space="preserve">Vesna </w:t>
+            </w:r>
+            <w:proofErr w:type="spellStart"/>
+            <w:r>
+              <w:rPr>
+                <w:rFonts w:ascii="Aptos" w:eastAsiaTheme="minorHAnsi" w:hAnsi="Aptos" w:cstheme="minorBidi"/>
+                <w:b/>
+                <w:bCs/>
+                <w:kern w:val="2"/>
+                <w14:ligatures w14:val="standardContextual"/>
+              </w:rPr>
+              <w:t>Jevtovic</w:t>
+            </w:r>
+            <w:proofErr w:type="spellEnd"/>
+            <w:r>
+              <w:rPr>
+                <w:rFonts w:ascii="Aptos" w:eastAsiaTheme="minorHAnsi" w:hAnsi="Aptos" w:cstheme="minorBidi"/>
+                <w:b/>
+                <w:bCs/>
+                <w:kern w:val="2"/>
+                <w14:ligatures w14:val="standardContextual"/>
+              </w:rPr>
+              <w:t>-Todorovic, MD</w:t>
             </w:r>
           </w:p>
         </w:tc>
@@ -15893,12 +15995,10 @@
                 <w:szCs w:val="18"/>
                 <w14:ligatures w14:val="standardContextual"/>
               </w:rPr>
-              <w:t>Hadji C. Pugat, MD</w:t>
-            </w:r>
-          </w:p>
-          <w:p>
-            <w:pPr>
-              <w:jc w:val="center"/>
+              <w:t xml:space="preserve">Hadji C. </w:t>
+            </w:r>
+            <w:proofErr w:type="spellStart"/>
+            <w:r>
               <w:rPr>
                 <w:rFonts w:ascii="Aptos" w:eastAsiaTheme="minorHAnsi" w:hAnsi="Aptos" w:cstheme="minorBidi"/>
                 <w:kern w:val="2"/>
@@ -15906,7 +16006,9 @@
                 <w:szCs w:val="18"/>
                 <w14:ligatures w14:val="standardContextual"/>
               </w:rPr>
-            </w:pPr>
+              <w:t>Pugat</w:t>
+            </w:r>
+            <w:proofErr w:type="spellEnd"/>
             <w:r>
               <w:rPr>
                 <w:rFonts w:ascii="Aptos" w:eastAsiaTheme="minorHAnsi" w:hAnsi="Aptos" w:cstheme="minorBidi"/>
@@ -15915,7 +16017,7 @@
                 <w:szCs w:val="18"/>
                 <w14:ligatures w14:val="standardContextual"/>
               </w:rPr>
-              <w:t>Rex L. Cañete, MD</w:t>
+              <w:t>, MD</w:t>
             </w:r>
           </w:p>
           <w:p>
@@ -15937,7 +16039,7 @@
                 <w:szCs w:val="18"/>
                 <w14:ligatures w14:val="standardContextual"/>
               </w:rPr>
-              <w:t>Ralph Robbie Oreiro, MD</w:t>
+              <w:t>Rex L. Cañete, MD</w:t>
             </w:r>
           </w:p>
           <w:p>
@@ -15959,22 +16061,9 @@
                 <w:szCs w:val="18"/>
                 <w14:ligatures w14:val="standardContextual"/>
               </w:rPr>
-              <w:t>Noelle Frances Ursua, MD</w:t>
-            </w:r>
-          </w:p>
-          <w:p>
-            <w:pPr>
-              <w:jc w:val="center"/>
-              <w:rPr>
-                <w:rFonts w:ascii="Aptos" w:eastAsiaTheme="minorHAnsi" w:hAnsi="Aptos" w:cstheme="minorBidi"/>
-                <w:b/>
-                <w:bCs/>
-                <w:kern w:val="2"/>
-                <w:sz w:val="20"/>
-                <w:szCs w:val="20"/>
-                <w14:ligatures w14:val="standardContextual"/>
-              </w:rPr>
-            </w:pPr>
+              <w:t xml:space="preserve">Ralph Robbie </w:t>
+            </w:r>
+            <w:proofErr w:type="spellStart"/>
             <w:r>
               <w:rPr>
                 <w:rFonts w:ascii="Aptos" w:eastAsiaTheme="minorHAnsi" w:hAnsi="Aptos" w:cstheme="minorBidi"/>
@@ -15983,7 +16072,108 @@
                 <w:szCs w:val="18"/>
                 <w14:ligatures w14:val="standardContextual"/>
               </w:rPr>
-              <w:t>Melvin Talaver, MD</w:t>
+              <w:t>Oreiro</w:t>
+            </w:r>
+            <w:proofErr w:type="spellEnd"/>
+            <w:r>
+              <w:rPr>
+                <w:rFonts w:ascii="Aptos" w:eastAsiaTheme="minorHAnsi" w:hAnsi="Aptos" w:cstheme="minorBidi"/>
+                <w:kern w:val="2"/>
+                <w:sz w:val="18"/>
+                <w:szCs w:val="18"/>
+                <w14:ligatures w14:val="standardContextual"/>
+              </w:rPr>
+              <w:t>, MD</w:t>
+            </w:r>
+          </w:p>
+          <w:p>
+            <w:pPr>
+              <w:jc w:val="center"/>
+              <w:rPr>
+                <w:rFonts w:ascii="Aptos" w:eastAsiaTheme="minorHAnsi" w:hAnsi="Aptos" w:cstheme="minorBidi"/>
+                <w:kern w:val="2"/>
+                <w:sz w:val="18"/>
+                <w:szCs w:val="18"/>
+                <w14:ligatures w14:val="standardContextual"/>
+              </w:rPr>
+            </w:pPr>
+            <w:r>
+              <w:rPr>
+                <w:rFonts w:ascii="Aptos" w:eastAsiaTheme="minorHAnsi" w:hAnsi="Aptos" w:cstheme="minorBidi"/>
+                <w:kern w:val="2"/>
+                <w:sz w:val="18"/>
+                <w:szCs w:val="18"/>
+                <w14:ligatures w14:val="standardContextual"/>
+              </w:rPr>
+              <w:t xml:space="preserve">Noelle Frances </w:t>
+            </w:r>
+            <w:proofErr w:type="spellStart"/>
+            <w:r>
+              <w:rPr>
+                <w:rFonts w:ascii="Aptos" w:eastAsiaTheme="minorHAnsi" w:hAnsi="Aptos" w:cstheme="minorBidi"/>
+                <w:kern w:val="2"/>
+                <w:sz w:val="18"/>
+                <w:szCs w:val="18"/>
+                <w14:ligatures w14:val="standardContextual"/>
+              </w:rPr>
+              <w:t>Ursua</w:t>
+            </w:r>
+            <w:proofErr w:type="spellEnd"/>
+            <w:r>
+              <w:rPr>
+                <w:rFonts w:ascii="Aptos" w:eastAsiaTheme="minorHAnsi" w:hAnsi="Aptos" w:cstheme="minorBidi"/>
+                <w:kern w:val="2"/>
+                <w:sz w:val="18"/>
+                <w:szCs w:val="18"/>
+                <w14:ligatures w14:val="standardContextual"/>
+              </w:rPr>
+              <w:t>, MD</w:t>
+            </w:r>
+          </w:p>
+          <w:p>
+            <w:pPr>
+              <w:jc w:val="center"/>
+              <w:rPr>
+                <w:rFonts w:ascii="Aptos" w:eastAsiaTheme="minorHAnsi" w:hAnsi="Aptos" w:cstheme="minorBidi"/>
+                <w:b/>
+                <w:bCs/>
+                <w:kern w:val="2"/>
+                <w:sz w:val="20"/>
+                <w:szCs w:val="20"/>
+                <w14:ligatures w14:val="standardContextual"/>
+              </w:rPr>
+            </w:pPr>
+            <w:r>
+              <w:rPr>
+                <w:rFonts w:ascii="Aptos" w:eastAsiaTheme="minorHAnsi" w:hAnsi="Aptos" w:cstheme="minorBidi"/>
+                <w:kern w:val="2"/>
+                <w:sz w:val="18"/>
+                <w:szCs w:val="18"/>
+                <w14:ligatures w14:val="standardContextual"/>
+              </w:rPr>
+              <w:t xml:space="preserve">Melvin </w:t>
+            </w:r>
+            <w:proofErr w:type="spellStart"/>
+            <w:r>
+              <w:rPr>
+                <w:rFonts w:ascii="Aptos" w:eastAsiaTheme="minorHAnsi" w:hAnsi="Aptos" w:cstheme="minorBidi"/>
+                <w:kern w:val="2"/>
+                <w:sz w:val="18"/>
+                <w:szCs w:val="18"/>
+                <w14:ligatures w14:val="standardContextual"/>
+              </w:rPr>
+              <w:t>Talaver</w:t>
+            </w:r>
+            <w:proofErr w:type="spellEnd"/>
+            <w:r>
+              <w:rPr>
+                <w:rFonts w:ascii="Aptos" w:eastAsiaTheme="minorHAnsi" w:hAnsi="Aptos" w:cstheme="minorBidi"/>
+                <w:kern w:val="2"/>
+                <w:sz w:val="18"/>
+                <w:szCs w:val="18"/>
+                <w14:ligatures w14:val="standardContextual"/>
+              </w:rPr>
+              <w:t>, MD</w:t>
             </w:r>
             <w:r>
               <w:rPr>
@@ -16185,7 +16375,29 @@
                 <w:sz w:val="20"/>
                 <w:szCs w:val="20"/>
               </w:rPr>
-              <w:t>Klaus Goerlinger, MD</w:t>
+              <w:t xml:space="preserve">Klaus </w:t>
+            </w:r>
+            <w:proofErr w:type="spellStart"/>
+            <w:r>
+              <w:rPr>
+                <w:rFonts w:ascii="Aptos" w:hAnsi="Aptos" w:cs="Arial"/>
+                <w:b/>
+                <w:bCs/>
+                <w:sz w:val="20"/>
+                <w:szCs w:val="20"/>
+              </w:rPr>
+              <w:t>Goerlinger</w:t>
+            </w:r>
+            <w:proofErr w:type="spellEnd"/>
+            <w:r>
+              <w:rPr>
+                <w:rFonts w:ascii="Aptos" w:hAnsi="Aptos" w:cs="Arial"/>
+                <w:b/>
+                <w:bCs/>
+                <w:sz w:val="20"/>
+                <w:szCs w:val="20"/>
+              </w:rPr>
+              <w:t>, MD</w:t>
             </w:r>
           </w:p>
           <w:p>
@@ -16448,7 +16660,51 @@
                 <w:kern w:val="2"/>
                 <w14:ligatures w14:val="standardContextual"/>
               </w:rPr>
-              <w:t>Ina Ismiarty Shariffuddin, MD</w:t>
+              <w:t xml:space="preserve">Ina </w:t>
+            </w:r>
+            <w:proofErr w:type="spellStart"/>
+            <w:r>
+              <w:rPr>
+                <w:rFonts w:asciiTheme="minorHAnsi" w:eastAsiaTheme="minorHAnsi" w:hAnsiTheme="minorHAnsi" w:cstheme="minorBidi"/>
+                <w:b/>
+                <w:bCs/>
+                <w:kern w:val="2"/>
+                <w14:ligatures w14:val="standardContextual"/>
+              </w:rPr>
+              <w:t>Ismiarty</w:t>
+            </w:r>
+            <w:proofErr w:type="spellEnd"/>
+            <w:r>
+              <w:rPr>
+                <w:rFonts w:asciiTheme="minorHAnsi" w:eastAsiaTheme="minorHAnsi" w:hAnsiTheme="minorHAnsi" w:cstheme="minorBidi"/>
+                <w:b/>
+                <w:bCs/>
+                <w:kern w:val="2"/>
+                <w14:ligatures w14:val="standardContextual"/>
+              </w:rPr>
+              <w:t xml:space="preserve"> </w:t>
+            </w:r>
+            <w:proofErr w:type="spellStart"/>
+            <w:r>
+              <w:rPr>
+                <w:rFonts w:asciiTheme="minorHAnsi" w:eastAsiaTheme="minorHAnsi" w:hAnsiTheme="minorHAnsi" w:cstheme="minorBidi"/>
+                <w:b/>
+                <w:bCs/>
+                <w:kern w:val="2"/>
+                <w14:ligatures w14:val="standardContextual"/>
+              </w:rPr>
+              <w:t>Shariffuddin</w:t>
+            </w:r>
+            <w:proofErr w:type="spellEnd"/>
+            <w:r>
+              <w:rPr>
+                <w:rFonts w:asciiTheme="minorHAnsi" w:eastAsiaTheme="minorHAnsi" w:hAnsiTheme="minorHAnsi" w:cstheme="minorBidi"/>
+                <w:b/>
+                <w:bCs/>
+                <w:kern w:val="2"/>
+                <w14:ligatures w14:val="standardContextual"/>
+              </w:rPr>
+              <w:t>, MD</w:t>
             </w:r>
           </w:p>
           <w:p>
@@ -16520,7 +16776,29 @@
                 <w:kern w:val="2"/>
                 <w14:ligatures w14:val="standardContextual"/>
               </w:rPr>
-              <w:t>Sanjib Adhikary, MD</w:t>
+              <w:t xml:space="preserve">Sanjib </w:t>
+            </w:r>
+            <w:proofErr w:type="spellStart"/>
+            <w:r>
+              <w:rPr>
+                <w:rFonts w:asciiTheme="minorHAnsi" w:eastAsiaTheme="minorHAnsi" w:hAnsiTheme="minorHAnsi" w:cstheme="minorBidi"/>
+                <w:b/>
+                <w:bCs/>
+                <w:kern w:val="2"/>
+                <w14:ligatures w14:val="standardContextual"/>
+              </w:rPr>
+              <w:t>Adhikary</w:t>
+            </w:r>
+            <w:proofErr w:type="spellEnd"/>
+            <w:r>
+              <w:rPr>
+                <w:rFonts w:asciiTheme="minorHAnsi" w:eastAsiaTheme="minorHAnsi" w:hAnsiTheme="minorHAnsi" w:cstheme="minorBidi"/>
+                <w:b/>
+                <w:bCs/>
+                <w:kern w:val="2"/>
+                <w14:ligatures w14:val="standardContextual"/>
+              </w:rPr>
+              <w:t>, MD</w:t>
             </w:r>
           </w:p>
         </w:tc>
@@ -16716,7 +16994,29 @@
                 <w:kern w:val="2"/>
                 <w14:ligatures w14:val="standardContextual"/>
               </w:rPr>
-              <w:t>Shah Fathil, MD</w:t>
+              <w:t xml:space="preserve">Shah </w:t>
+            </w:r>
+            <w:proofErr w:type="spellStart"/>
+            <w:r>
+              <w:rPr>
+                <w:rFonts w:asciiTheme="minorHAnsi" w:eastAsiaTheme="minorHAnsi" w:hAnsiTheme="minorHAnsi" w:cstheme="minorBidi"/>
+                <w:b/>
+                <w:bCs/>
+                <w:kern w:val="2"/>
+                <w14:ligatures w14:val="standardContextual"/>
+              </w:rPr>
+              <w:t>Fathil</w:t>
+            </w:r>
+            <w:proofErr w:type="spellEnd"/>
+            <w:r>
+              <w:rPr>
+                <w:rFonts w:asciiTheme="minorHAnsi" w:eastAsiaTheme="minorHAnsi" w:hAnsiTheme="minorHAnsi" w:cstheme="minorBidi"/>
+                <w:b/>
+                <w:bCs/>
+                <w:kern w:val="2"/>
+                <w14:ligatures w14:val="standardContextual"/>
+              </w:rPr>
+              <w:t>, MD</w:t>
             </w:r>
           </w:p>
           <w:p>
@@ -17098,7 +17398,29 @@
                 <w:kern w:val="2"/>
                 <w14:ligatures w14:val="standardContextual"/>
               </w:rPr>
-              <w:t>Vesna Jevtovic-Todorovic, MD</w:t>
+              <w:t xml:space="preserve">Vesna </w:t>
+            </w:r>
+            <w:proofErr w:type="spellStart"/>
+            <w:r>
+              <w:rPr>
+                <w:rFonts w:asciiTheme="minorHAnsi" w:eastAsiaTheme="minorHAnsi" w:hAnsiTheme="minorHAnsi" w:cstheme="minorBidi"/>
+                <w:b/>
+                <w:bCs/>
+                <w:kern w:val="2"/>
+                <w14:ligatures w14:val="standardContextual"/>
+              </w:rPr>
+              <w:t>Jevtovic</w:t>
+            </w:r>
+            <w:proofErr w:type="spellEnd"/>
+            <w:r>
+              <w:rPr>
+                <w:rFonts w:asciiTheme="minorHAnsi" w:eastAsiaTheme="minorHAnsi" w:hAnsiTheme="minorHAnsi" w:cstheme="minorBidi"/>
+                <w:b/>
+                <w:bCs/>
+                <w:kern w:val="2"/>
+                <w14:ligatures w14:val="standardContextual"/>
+              </w:rPr>
+              <w:t>-Todorovic, MD</w:t>
             </w:r>
           </w:p>
           <w:p>
@@ -17170,7 +17492,29 @@
                 <w:kern w:val="2"/>
                 <w14:ligatures w14:val="standardContextual"/>
               </w:rPr>
-              <w:t>Nabil Elkassabany, MD</w:t>
+              <w:t xml:space="preserve">Nabil </w:t>
+            </w:r>
+            <w:proofErr w:type="spellStart"/>
+            <w:r>
+              <w:rPr>
+                <w:rFonts w:asciiTheme="minorHAnsi" w:eastAsiaTheme="minorHAnsi" w:hAnsiTheme="minorHAnsi" w:cstheme="minorBidi"/>
+                <w:b/>
+                <w:bCs/>
+                <w:kern w:val="2"/>
+                <w14:ligatures w14:val="standardContextual"/>
+              </w:rPr>
+              <w:t>Elkassabany</w:t>
+            </w:r>
+            <w:proofErr w:type="spellEnd"/>
+            <w:r>
+              <w:rPr>
+                <w:rFonts w:asciiTheme="minorHAnsi" w:eastAsiaTheme="minorHAnsi" w:hAnsiTheme="minorHAnsi" w:cstheme="minorBidi"/>
+                <w:b/>
+                <w:bCs/>
+                <w:kern w:val="2"/>
+                <w14:ligatures w14:val="standardContextual"/>
+              </w:rPr>
+              <w:t>, MD</w:t>
             </w:r>
           </w:p>
         </w:tc>
@@ -17965,7 +18309,29 @@
                 <w:sz w:val="18"/>
                 <w:szCs w:val="18"/>
               </w:rPr>
-              <w:t>Godfrey G. Agcon, MD</w:t>
+              <w:t xml:space="preserve">Godfrey G. </w:t>
+            </w:r>
+            <w:proofErr w:type="spellStart"/>
+            <w:r>
+              <w:rPr>
+                <w:rFonts w:ascii="Aptos" w:hAnsi="Aptos" w:cs="Arial"/>
+                <w:i/>
+                <w:iCs/>
+                <w:sz w:val="18"/>
+                <w:szCs w:val="18"/>
+              </w:rPr>
+              <w:t>Agcon</w:t>
+            </w:r>
+            <w:proofErr w:type="spellEnd"/>
+            <w:r>
+              <w:rPr>
+                <w:rFonts w:ascii="Aptos" w:hAnsi="Aptos" w:cs="Arial"/>
+                <w:i/>
+                <w:iCs/>
+                <w:sz w:val="18"/>
+                <w:szCs w:val="18"/>
+              </w:rPr>
+              <w:t>, MD</w:t>
             </w:r>
           </w:p>
           <w:p>
@@ -18069,22 +18435,9 @@
                 <w:sz w:val="18"/>
                 <w:szCs w:val="18"/>
               </w:rPr>
-              <w:t>Christian Lipnica, MD</w:t>
-            </w:r>
-          </w:p>
-          <w:p>
-            <w:pPr>
-              <w:jc w:val="center"/>
-              <w:rPr>
-                <w:rFonts w:asciiTheme="minorHAnsi" w:eastAsiaTheme="minorHAnsi" w:hAnsiTheme="minorHAnsi" w:cstheme="minorBidi"/>
-                <w:i/>
-                <w:iCs/>
-                <w:kern w:val="2"/>
-                <w:sz w:val="18"/>
-                <w:szCs w:val="18"/>
-                <w14:ligatures w14:val="standardContextual"/>
-              </w:rPr>
-            </w:pPr>
+              <w:t xml:space="preserve">Christian </w:t>
+            </w:r>
+            <w:proofErr w:type="spellStart"/>
             <w:r>
               <w:rPr>
                 <w:rFonts w:ascii="Aptos" w:hAnsi="Aptos" w:cs="Arial"/>
@@ -18093,7 +18446,64 @@
                 <w:sz w:val="18"/>
                 <w:szCs w:val="18"/>
               </w:rPr>
-              <w:t>Melissa M. Caranto, MD</w:t>
+              <w:t>Lipnica</w:t>
+            </w:r>
+            <w:proofErr w:type="spellEnd"/>
+            <w:r>
+              <w:rPr>
+                <w:rFonts w:ascii="Aptos" w:hAnsi="Aptos" w:cs="Arial"/>
+                <w:i/>
+                <w:iCs/>
+                <w:sz w:val="18"/>
+                <w:szCs w:val="18"/>
+              </w:rPr>
+              <w:t>, MD</w:t>
+            </w:r>
+          </w:p>
+          <w:p>
+            <w:pPr>
+              <w:jc w:val="center"/>
+              <w:rPr>
+                <w:rFonts w:asciiTheme="minorHAnsi" w:eastAsiaTheme="minorHAnsi" w:hAnsiTheme="minorHAnsi" w:cstheme="minorBidi"/>
+                <w:i/>
+                <w:iCs/>
+                <w:kern w:val="2"/>
+                <w:sz w:val="18"/>
+                <w:szCs w:val="18"/>
+                <w14:ligatures w14:val="standardContextual"/>
+              </w:rPr>
+            </w:pPr>
+            <w:r>
+              <w:rPr>
+                <w:rFonts w:ascii="Aptos" w:hAnsi="Aptos" w:cs="Arial"/>
+                <w:i/>
+                <w:iCs/>
+                <w:sz w:val="18"/>
+                <w:szCs w:val="18"/>
+              </w:rPr>
+              <w:t xml:space="preserve">Melissa M. </w:t>
+            </w:r>
+            <w:proofErr w:type="spellStart"/>
+            <w:r>
+              <w:rPr>
+                <w:rFonts w:ascii="Aptos" w:hAnsi="Aptos" w:cs="Arial"/>
+                <w:i/>
+                <w:iCs/>
+                <w:sz w:val="18"/>
+                <w:szCs w:val="18"/>
+              </w:rPr>
+              <w:t>Caranto</w:t>
+            </w:r>
+            <w:proofErr w:type="spellEnd"/>
+            <w:r>
+              <w:rPr>
+                <w:rFonts w:ascii="Aptos" w:hAnsi="Aptos" w:cs="Arial"/>
+                <w:i/>
+                <w:iCs/>
+                <w:sz w:val="18"/>
+                <w:szCs w:val="18"/>
+              </w:rPr>
+              <w:t>, MD</w:t>
             </w:r>
           </w:p>
         </w:tc>
@@ -18584,7 +18994,25 @@
                 <w:kern w:val="2"/>
                 <w14:ligatures w14:val="standardContextual"/>
               </w:rPr>
-              <w:t xml:space="preserve">Applications of Cryoneurolysis for Pain Management </w:t>
+              <w:t xml:space="preserve">Applications of </w:t>
+            </w:r>
+            <w:proofErr w:type="spellStart"/>
+            <w:r>
+              <w:rPr>
+                <w:rFonts w:asciiTheme="minorHAnsi" w:eastAsiaTheme="minorHAnsi" w:hAnsiTheme="minorHAnsi" w:cstheme="minorBidi"/>
+                <w:kern w:val="2"/>
+                <w14:ligatures w14:val="standardContextual"/>
+              </w:rPr>
+              <w:t>Cryoneurolysis</w:t>
+            </w:r>
+            <w:proofErr w:type="spellEnd"/>
+            <w:r>
+              <w:rPr>
+                <w:rFonts w:asciiTheme="minorHAnsi" w:eastAsiaTheme="minorHAnsi" w:hAnsiTheme="minorHAnsi" w:cstheme="minorBidi"/>
+                <w:kern w:val="2"/>
+                <w14:ligatures w14:val="standardContextual"/>
+              </w:rPr>
+              <w:t xml:space="preserve"> for Pain Management </w:t>
             </w:r>
             <w:r>
               <w:rPr>
@@ -18704,31 +19132,69 @@
               </w:rPr>
               <w:t xml:space="preserve">C. </w:t>
             </w:r>
-            <w:r>
-              <w:rPr>
-                <w:rFonts w:asciiTheme="minorHAnsi" w:eastAsiaTheme="minorHAnsi" w:hAnsiTheme="minorHAnsi" w:cstheme="minorBidi"/>
-                <w:kern w:val="2"/>
-                <w14:ligatures w14:val="standardContextual"/>
-              </w:rPr>
-              <w:t>Payawal, MD</w:t>
-            </w:r>
-          </w:p>
-          <w:p>
-            <w:pPr>
-              <w:jc w:val="center"/>
-              <w:rPr>
-                <w:rFonts w:asciiTheme="minorHAnsi" w:eastAsiaTheme="minorHAnsi" w:hAnsiTheme="minorHAnsi" w:cstheme="minorBidi"/>
-                <w:kern w:val="2"/>
-                <w14:ligatures w14:val="standardContextual"/>
-              </w:rPr>
-            </w:pPr>
-            <w:r>
-              <w:rPr>
-                <w:rFonts w:asciiTheme="minorHAnsi" w:eastAsiaTheme="minorHAnsi" w:hAnsiTheme="minorHAnsi" w:cstheme="minorBidi"/>
-                <w:kern w:val="2"/>
-                <w14:ligatures w14:val="standardContextual"/>
-              </w:rPr>
-              <w:t xml:space="preserve">Ngeth Sopanha, MD                                                               </w:t>
+            <w:proofErr w:type="spellStart"/>
+            <w:r>
+              <w:rPr>
+                <w:rFonts w:asciiTheme="minorHAnsi" w:eastAsiaTheme="minorHAnsi" w:hAnsiTheme="minorHAnsi" w:cstheme="minorBidi"/>
+                <w:kern w:val="2"/>
+                <w14:ligatures w14:val="standardContextual"/>
+              </w:rPr>
+              <w:t>Payawal</w:t>
+            </w:r>
+            <w:proofErr w:type="spellEnd"/>
+            <w:r>
+              <w:rPr>
+                <w:rFonts w:asciiTheme="minorHAnsi" w:eastAsiaTheme="minorHAnsi" w:hAnsiTheme="minorHAnsi" w:cstheme="minorBidi"/>
+                <w:kern w:val="2"/>
+                <w14:ligatures w14:val="standardContextual"/>
+              </w:rPr>
+              <w:t>, MD</w:t>
+            </w:r>
+          </w:p>
+          <w:p>
+            <w:pPr>
+              <w:jc w:val="center"/>
+              <w:rPr>
+                <w:rFonts w:asciiTheme="minorHAnsi" w:eastAsiaTheme="minorHAnsi" w:hAnsiTheme="minorHAnsi" w:cstheme="minorBidi"/>
+                <w:kern w:val="2"/>
+                <w14:ligatures w14:val="standardContextual"/>
+              </w:rPr>
+            </w:pPr>
+            <w:proofErr w:type="spellStart"/>
+            <w:r>
+              <w:rPr>
+                <w:rFonts w:asciiTheme="minorHAnsi" w:eastAsiaTheme="minorHAnsi" w:hAnsiTheme="minorHAnsi" w:cstheme="minorBidi"/>
+                <w:kern w:val="2"/>
+                <w14:ligatures w14:val="standardContextual"/>
+              </w:rPr>
+              <w:t>Ngeth</w:t>
+            </w:r>
+            <w:proofErr w:type="spellEnd"/>
+            <w:r>
+              <w:rPr>
+                <w:rFonts w:asciiTheme="minorHAnsi" w:eastAsiaTheme="minorHAnsi" w:hAnsiTheme="minorHAnsi" w:cstheme="minorBidi"/>
+                <w:kern w:val="2"/>
+                <w14:ligatures w14:val="standardContextual"/>
+              </w:rPr>
+              <w:t xml:space="preserve"> </w:t>
+            </w:r>
+            <w:proofErr w:type="spellStart"/>
+            <w:r>
+              <w:rPr>
+                <w:rFonts w:asciiTheme="minorHAnsi" w:eastAsiaTheme="minorHAnsi" w:hAnsiTheme="minorHAnsi" w:cstheme="minorBidi"/>
+                <w:kern w:val="2"/>
+                <w14:ligatures w14:val="standardContextual"/>
+              </w:rPr>
+              <w:t>Sopanha</w:t>
+            </w:r>
+            <w:proofErr w:type="spellEnd"/>
+            <w:r>
+              <w:rPr>
+                <w:rFonts w:asciiTheme="minorHAnsi" w:eastAsiaTheme="minorHAnsi" w:hAnsiTheme="minorHAnsi" w:cstheme="minorBidi"/>
+                <w:kern w:val="2"/>
+                <w14:ligatures w14:val="standardContextual"/>
+              </w:rPr>
+              <w:t xml:space="preserve">, MD                                                               </w:t>
             </w:r>
             <w:r>
               <w:rPr>
@@ -18771,7 +19237,29 @@
                 <w:kern w:val="2"/>
                 <w14:ligatures w14:val="standardContextual"/>
               </w:rPr>
-              <w:t>Hugo Vereecke, MD</w:t>
+              <w:t xml:space="preserve">Hugo </w:t>
+            </w:r>
+            <w:proofErr w:type="spellStart"/>
+            <w:r>
+              <w:rPr>
+                <w:rFonts w:asciiTheme="minorHAnsi" w:eastAsiaTheme="minorHAnsi" w:hAnsiTheme="minorHAnsi" w:cstheme="minorBidi"/>
+                <w:b/>
+                <w:bCs/>
+                <w:kern w:val="2"/>
+                <w14:ligatures w14:val="standardContextual"/>
+              </w:rPr>
+              <w:t>Vereecke</w:t>
+            </w:r>
+            <w:proofErr w:type="spellEnd"/>
+            <w:r>
+              <w:rPr>
+                <w:rFonts w:asciiTheme="minorHAnsi" w:eastAsiaTheme="minorHAnsi" w:hAnsiTheme="minorHAnsi" w:cstheme="minorBidi"/>
+                <w:b/>
+                <w:bCs/>
+                <w:kern w:val="2"/>
+                <w14:ligatures w14:val="standardContextual"/>
+              </w:rPr>
+              <w:t>, MD</w:t>
             </w:r>
           </w:p>
         </w:tc>
@@ -19035,15 +19523,49 @@
               </w:rPr>
               <w:br/>
             </w:r>
-            <w:r>
-              <w:rPr>
-                <w:rFonts w:asciiTheme="minorHAnsi" w:eastAsiaTheme="minorHAnsi" w:hAnsiTheme="minorHAnsi" w:cstheme="minorBidi"/>
-                <w:b/>
-                <w:bCs/>
-                <w:kern w:val="2"/>
-                <w14:ligatures w14:val="standardContextual"/>
-              </w:rPr>
-              <w:t>Azarinah Izaham, MD</w:t>
+            <w:proofErr w:type="spellStart"/>
+            <w:r>
+              <w:rPr>
+                <w:rFonts w:asciiTheme="minorHAnsi" w:eastAsiaTheme="minorHAnsi" w:hAnsiTheme="minorHAnsi" w:cstheme="minorBidi"/>
+                <w:b/>
+                <w:bCs/>
+                <w:kern w:val="2"/>
+                <w14:ligatures w14:val="standardContextual"/>
+              </w:rPr>
+              <w:t>Azarinah</w:t>
+            </w:r>
+            <w:proofErr w:type="spellEnd"/>
+            <w:r>
+              <w:rPr>
+                <w:rFonts w:asciiTheme="minorHAnsi" w:eastAsiaTheme="minorHAnsi" w:hAnsiTheme="minorHAnsi" w:cstheme="minorBidi"/>
+                <w:b/>
+                <w:bCs/>
+                <w:kern w:val="2"/>
+                <w14:ligatures w14:val="standardContextual"/>
+              </w:rPr>
+              <w:t xml:space="preserve"> </w:t>
+            </w:r>
+            <w:proofErr w:type="spellStart"/>
+            <w:r>
+              <w:rPr>
+                <w:rFonts w:asciiTheme="minorHAnsi" w:eastAsiaTheme="minorHAnsi" w:hAnsiTheme="minorHAnsi" w:cstheme="minorBidi"/>
+                <w:b/>
+                <w:bCs/>
+                <w:kern w:val="2"/>
+                <w14:ligatures w14:val="standardContextual"/>
+              </w:rPr>
+              <w:t>Izaham</w:t>
+            </w:r>
+            <w:proofErr w:type="spellEnd"/>
+            <w:r>
+              <w:rPr>
+                <w:rFonts w:asciiTheme="minorHAnsi" w:eastAsiaTheme="minorHAnsi" w:hAnsiTheme="minorHAnsi" w:cstheme="minorBidi"/>
+                <w:b/>
+                <w:bCs/>
+                <w:kern w:val="2"/>
+                <w14:ligatures w14:val="standardContextual"/>
+              </w:rPr>
+              <w:t>, MD</w:t>
             </w:r>
           </w:p>
           <w:p>
@@ -19150,15 +19672,27 @@
               </w:rPr>
               <w:br/>
             </w:r>
-            <w:r>
-              <w:rPr>
-                <w:rFonts w:asciiTheme="minorHAnsi" w:eastAsiaTheme="minorHAnsi" w:hAnsiTheme="minorHAnsi" w:cstheme="minorBidi"/>
-                <w:b/>
-                <w:bCs/>
-                <w:kern w:val="2"/>
-                <w14:ligatures w14:val="standardContextual"/>
-              </w:rPr>
-              <w:t>Raveenthiran Rasiah, MD</w:t>
+            <w:proofErr w:type="spellStart"/>
+            <w:r>
+              <w:rPr>
+                <w:rFonts w:asciiTheme="minorHAnsi" w:eastAsiaTheme="minorHAnsi" w:hAnsiTheme="minorHAnsi" w:cstheme="minorBidi"/>
+                <w:b/>
+                <w:bCs/>
+                <w:kern w:val="2"/>
+                <w14:ligatures w14:val="standardContextual"/>
+              </w:rPr>
+              <w:t>Raveenthiran</w:t>
+            </w:r>
+            <w:proofErr w:type="spellEnd"/>
+            <w:r>
+              <w:rPr>
+                <w:rFonts w:asciiTheme="minorHAnsi" w:eastAsiaTheme="minorHAnsi" w:hAnsiTheme="minorHAnsi" w:cstheme="minorBidi"/>
+                <w:b/>
+                <w:bCs/>
+                <w:kern w:val="2"/>
+                <w14:ligatures w14:val="standardContextual"/>
+              </w:rPr>
+              <w:t xml:space="preserve"> Rasiah, MD</w:t>
             </w:r>
           </w:p>
         </w:tc>
@@ -19375,15 +19909,49 @@
               </w:rPr>
               <w:br/>
             </w:r>
-            <w:r>
-              <w:rPr>
-                <w:rFonts w:asciiTheme="minorHAnsi" w:eastAsiaTheme="minorHAnsi" w:hAnsiTheme="minorHAnsi" w:cstheme="minorBidi"/>
-                <w:b/>
-                <w:bCs/>
-                <w:kern w:val="2"/>
-                <w14:ligatures w14:val="standardContextual"/>
-              </w:rPr>
-              <w:t>Afak Nsiri, MD</w:t>
+            <w:proofErr w:type="spellStart"/>
+            <w:r>
+              <w:rPr>
+                <w:rFonts w:asciiTheme="minorHAnsi" w:eastAsiaTheme="minorHAnsi" w:hAnsiTheme="minorHAnsi" w:cstheme="minorBidi"/>
+                <w:b/>
+                <w:bCs/>
+                <w:kern w:val="2"/>
+                <w14:ligatures w14:val="standardContextual"/>
+              </w:rPr>
+              <w:t>Afak</w:t>
+            </w:r>
+            <w:proofErr w:type="spellEnd"/>
+            <w:r>
+              <w:rPr>
+                <w:rFonts w:asciiTheme="minorHAnsi" w:eastAsiaTheme="minorHAnsi" w:hAnsiTheme="minorHAnsi" w:cstheme="minorBidi"/>
+                <w:b/>
+                <w:bCs/>
+                <w:kern w:val="2"/>
+                <w14:ligatures w14:val="standardContextual"/>
+              </w:rPr>
+              <w:t xml:space="preserve"> </w:t>
+            </w:r>
+            <w:proofErr w:type="spellStart"/>
+            <w:r>
+              <w:rPr>
+                <w:rFonts w:asciiTheme="minorHAnsi" w:eastAsiaTheme="minorHAnsi" w:hAnsiTheme="minorHAnsi" w:cstheme="minorBidi"/>
+                <w:b/>
+                <w:bCs/>
+                <w:kern w:val="2"/>
+                <w14:ligatures w14:val="standardContextual"/>
+              </w:rPr>
+              <w:t>Nsiri</w:t>
+            </w:r>
+            <w:proofErr w:type="spellEnd"/>
+            <w:r>
+              <w:rPr>
+                <w:rFonts w:asciiTheme="minorHAnsi" w:eastAsiaTheme="minorHAnsi" w:hAnsiTheme="minorHAnsi" w:cstheme="minorBidi"/>
+                <w:b/>
+                <w:bCs/>
+                <w:kern w:val="2"/>
+                <w14:ligatures w14:val="standardContextual"/>
+              </w:rPr>
+              <w:t>, MD</w:t>
             </w:r>
           </w:p>
           <w:p>
@@ -19498,7 +20066,29 @@
                 <w:kern w:val="2"/>
                 <w14:ligatures w14:val="standardContextual"/>
               </w:rPr>
-              <w:t>Hugo Vereecke, MD</w:t>
+              <w:t xml:space="preserve">Hugo </w:t>
+            </w:r>
+            <w:proofErr w:type="spellStart"/>
+            <w:r>
+              <w:rPr>
+                <w:rFonts w:asciiTheme="minorHAnsi" w:eastAsiaTheme="minorHAnsi" w:hAnsiTheme="minorHAnsi" w:cstheme="minorBidi"/>
+                <w:b/>
+                <w:bCs/>
+                <w:kern w:val="2"/>
+                <w14:ligatures w14:val="standardContextual"/>
+              </w:rPr>
+              <w:t>Vereecke</w:t>
+            </w:r>
+            <w:proofErr w:type="spellEnd"/>
+            <w:r>
+              <w:rPr>
+                <w:rFonts w:asciiTheme="minorHAnsi" w:eastAsiaTheme="minorHAnsi" w:hAnsiTheme="minorHAnsi" w:cstheme="minorBidi"/>
+                <w:b/>
+                <w:bCs/>
+                <w:kern w:val="2"/>
+                <w14:ligatures w14:val="standardContextual"/>
+              </w:rPr>
+              <w:t>, MD</w:t>
             </w:r>
           </w:p>
         </w:tc>
@@ -19715,15 +20305,49 @@
               </w:rPr>
               <w:br/>
             </w:r>
-            <w:r>
-              <w:rPr>
-                <w:rFonts w:asciiTheme="minorHAnsi" w:eastAsiaTheme="minorHAnsi" w:hAnsiTheme="minorHAnsi" w:cstheme="minorBidi"/>
-                <w:b/>
-                <w:bCs/>
-                <w:kern w:val="2"/>
-                <w14:ligatures w14:val="standardContextual"/>
-              </w:rPr>
-              <w:t>Andriamuri Primaputra Lubis, MD</w:t>
+            <w:proofErr w:type="spellStart"/>
+            <w:r>
+              <w:rPr>
+                <w:rFonts w:asciiTheme="minorHAnsi" w:eastAsiaTheme="minorHAnsi" w:hAnsiTheme="minorHAnsi" w:cstheme="minorBidi"/>
+                <w:b/>
+                <w:bCs/>
+                <w:kern w:val="2"/>
+                <w14:ligatures w14:val="standardContextual"/>
+              </w:rPr>
+              <w:t>Andriamuri</w:t>
+            </w:r>
+            <w:proofErr w:type="spellEnd"/>
+            <w:r>
+              <w:rPr>
+                <w:rFonts w:asciiTheme="minorHAnsi" w:eastAsiaTheme="minorHAnsi" w:hAnsiTheme="minorHAnsi" w:cstheme="minorBidi"/>
+                <w:b/>
+                <w:bCs/>
+                <w:kern w:val="2"/>
+                <w14:ligatures w14:val="standardContextual"/>
+              </w:rPr>
+              <w:t xml:space="preserve"> </w:t>
+            </w:r>
+            <w:proofErr w:type="spellStart"/>
+            <w:r>
+              <w:rPr>
+                <w:rFonts w:asciiTheme="minorHAnsi" w:eastAsiaTheme="minorHAnsi" w:hAnsiTheme="minorHAnsi" w:cstheme="minorBidi"/>
+                <w:b/>
+                <w:bCs/>
+                <w:kern w:val="2"/>
+                <w14:ligatures w14:val="standardContextual"/>
+              </w:rPr>
+              <w:t>Primaputra</w:t>
+            </w:r>
+            <w:proofErr w:type="spellEnd"/>
+            <w:r>
+              <w:rPr>
+                <w:rFonts w:asciiTheme="minorHAnsi" w:eastAsiaTheme="minorHAnsi" w:hAnsiTheme="minorHAnsi" w:cstheme="minorBidi"/>
+                <w:b/>
+                <w:bCs/>
+                <w:kern w:val="2"/>
+                <w14:ligatures w14:val="standardContextual"/>
+              </w:rPr>
+              <w:t xml:space="preserve"> Lubis, MD</w:t>
             </w:r>
           </w:p>
           <w:p>
@@ -19830,15 +20454,49 @@
               </w:rPr>
               <w:br/>
             </w:r>
-            <w:r>
-              <w:rPr>
-                <w:rFonts w:asciiTheme="minorHAnsi" w:eastAsiaTheme="minorHAnsi" w:hAnsiTheme="minorHAnsi" w:cstheme="minorBidi"/>
-                <w:b/>
-                <w:bCs/>
-                <w:kern w:val="2"/>
-                <w14:ligatures w14:val="standardContextual"/>
-              </w:rPr>
-              <w:t>Varinee Lekprasert, MD</w:t>
+            <w:proofErr w:type="spellStart"/>
+            <w:r>
+              <w:rPr>
+                <w:rFonts w:asciiTheme="minorHAnsi" w:eastAsiaTheme="minorHAnsi" w:hAnsiTheme="minorHAnsi" w:cstheme="minorBidi"/>
+                <w:b/>
+                <w:bCs/>
+                <w:kern w:val="2"/>
+                <w14:ligatures w14:val="standardContextual"/>
+              </w:rPr>
+              <w:t>Varinee</w:t>
+            </w:r>
+            <w:proofErr w:type="spellEnd"/>
+            <w:r>
+              <w:rPr>
+                <w:rFonts w:asciiTheme="minorHAnsi" w:eastAsiaTheme="minorHAnsi" w:hAnsiTheme="minorHAnsi" w:cstheme="minorBidi"/>
+                <w:b/>
+                <w:bCs/>
+                <w:kern w:val="2"/>
+                <w14:ligatures w14:val="standardContextual"/>
+              </w:rPr>
+              <w:t xml:space="preserve"> </w:t>
+            </w:r>
+            <w:proofErr w:type="spellStart"/>
+            <w:r>
+              <w:rPr>
+                <w:rFonts w:asciiTheme="minorHAnsi" w:eastAsiaTheme="minorHAnsi" w:hAnsiTheme="minorHAnsi" w:cstheme="minorBidi"/>
+                <w:b/>
+                <w:bCs/>
+                <w:kern w:val="2"/>
+                <w14:ligatures w14:val="standardContextual"/>
+              </w:rPr>
+              <w:t>Lekprasert</w:t>
+            </w:r>
+            <w:proofErr w:type="spellEnd"/>
+            <w:r>
+              <w:rPr>
+                <w:rFonts w:asciiTheme="minorHAnsi" w:eastAsiaTheme="minorHAnsi" w:hAnsiTheme="minorHAnsi" w:cstheme="minorBidi"/>
+                <w:b/>
+                <w:bCs/>
+                <w:kern w:val="2"/>
+                <w14:ligatures w14:val="standardContextual"/>
+              </w:rPr>
+              <w:t>, MD</w:t>
             </w:r>
           </w:p>
         </w:tc>

</xml_diff>